<commit_message>
Actualización en Calendario de PGC
</commit_message>
<xml_diff>
--- a/Documentos/PGC.docx
+++ b/Documentos/PGC.docx
@@ -194,27 +194,7 @@
           <w:sz w:val="24"/>
           <w:szCs w:val="24"/>
         </w:rPr>
-        <w:t xml:space="preserve">David </w:t>
-      </w:r>
-      <w:proofErr w:type="spellStart"/>
-      <w:r>
-        <w:rPr>
-          <w:rFonts w:ascii="Arial" w:eastAsia="Arial" w:hAnsi="Arial" w:cs="Arial"/>
-          <w:bCs/>
-          <w:sz w:val="24"/>
-          <w:szCs w:val="24"/>
-        </w:rPr>
-        <w:t>Tamariz</w:t>
-      </w:r>
-      <w:proofErr w:type="spellEnd"/>
-      <w:r>
-        <w:rPr>
-          <w:rFonts w:ascii="Arial" w:eastAsia="Arial" w:hAnsi="Arial" w:cs="Arial"/>
-          <w:bCs/>
-          <w:sz w:val="24"/>
-          <w:szCs w:val="24"/>
-        </w:rPr>
-        <w:t xml:space="preserve"> Carrion</w:t>
+        <w:t>David Tamariz Carrion</w:t>
       </w:r>
     </w:p>
     <w:p>
@@ -4352,12 +4332,21 @@
                 <w:szCs w:val="24"/>
               </w:rPr>
             </w:pPr>
-            <w:r>
-              <w:rPr>
-                <w:sz w:val="24"/>
-                <w:szCs w:val="24"/>
-              </w:rPr>
-              <w:t xml:space="preserve"> Jefe de Proyecto</w:t>
+            <w:proofErr w:type="spellStart"/>
+            <w:r>
+              <w:rPr>
+                <w:sz w:val="24"/>
+                <w:szCs w:val="24"/>
+              </w:rPr>
+              <w:t>Equipo</w:t>
+            </w:r>
+            <w:proofErr w:type="spellEnd"/>
+            <w:r>
+              <w:rPr>
+                <w:sz w:val="24"/>
+                <w:szCs w:val="24"/>
+              </w:rPr>
+              <w:t xml:space="preserve"> de Desarrollo</w:t>
             </w:r>
           </w:p>
         </w:tc>
@@ -8645,18 +8634,8 @@
                 <w:sz w:val="20"/>
                 <w:szCs w:val="20"/>
               </w:rPr>
-              <w:t xml:space="preserve">David </w:t>
-            </w:r>
-            <w:proofErr w:type="spellStart"/>
-            <w:r>
-              <w:rPr>
-                <w:rFonts w:ascii="Arial" w:eastAsia="Arial" w:hAnsi="Arial" w:cs="Arial"/>
-                <w:sz w:val="20"/>
-                <w:szCs w:val="20"/>
-              </w:rPr>
-              <w:t>Tamariz</w:t>
-            </w:r>
-            <w:proofErr w:type="spellEnd"/>
+              <w:t>David Tamariz</w:t>
+            </w:r>
           </w:p>
         </w:tc>
         <w:tc>
@@ -9220,18 +9199,8 @@
                 <w:sz w:val="20"/>
                 <w:szCs w:val="20"/>
               </w:rPr>
-              <w:t xml:space="preserve">David </w:t>
-            </w:r>
-            <w:proofErr w:type="spellStart"/>
-            <w:r>
-              <w:rPr>
-                <w:rFonts w:ascii="Arial" w:eastAsia="Arial" w:hAnsi="Arial" w:cs="Arial"/>
-                <w:sz w:val="20"/>
-                <w:szCs w:val="20"/>
-              </w:rPr>
-              <w:t>Tamariz</w:t>
-            </w:r>
-            <w:proofErr w:type="spellEnd"/>
+              <w:t>David Tamariz</w:t>
+            </w:r>
           </w:p>
         </w:tc>
         <w:tc>
@@ -9410,18 +9379,8 @@
                 <w:sz w:val="20"/>
                 <w:szCs w:val="20"/>
               </w:rPr>
-              <w:t xml:space="preserve">David </w:t>
-            </w:r>
-            <w:proofErr w:type="spellStart"/>
-            <w:r>
-              <w:rPr>
-                <w:rFonts w:ascii="Arial" w:eastAsia="Arial" w:hAnsi="Arial" w:cs="Arial"/>
-                <w:sz w:val="20"/>
-                <w:szCs w:val="20"/>
-              </w:rPr>
-              <w:t>Tamariz</w:t>
-            </w:r>
-            <w:proofErr w:type="spellEnd"/>
+              <w:t>David Tamariz</w:t>
+            </w:r>
           </w:p>
         </w:tc>
         <w:tc>
@@ -13778,16 +13737,8 @@
               <w:rPr>
                 <w:b/>
               </w:rPr>
-              <w:t xml:space="preserve">David </w:t>
-            </w:r>
-            <w:proofErr w:type="spellStart"/>
-            <w:r>
-              <w:rPr>
-                <w:b/>
-              </w:rPr>
-              <w:t>Tamariz</w:t>
-            </w:r>
-            <w:proofErr w:type="spellEnd"/>
+              <w:t>David Tamariz</w:t>
+            </w:r>
           </w:p>
         </w:tc>
       </w:tr>
@@ -14434,13 +14385,8 @@
         <w:t xml:space="preserve">: </w:t>
       </w:r>
       <w:r>
-        <w:t xml:space="preserve">David </w:t>
+        <w:t>David Tamariz</w:t>
       </w:r>
-      <w:proofErr w:type="spellStart"/>
-      <w:r>
-        <w:t>Tamariz</w:t>
-      </w:r>
-      <w:proofErr w:type="spellEnd"/>
     </w:p>
     <w:p>
       <w:pPr>
@@ -29599,18 +29545,8 @@
                 <w:sz w:val="24"/>
                 <w:szCs w:val="24"/>
               </w:rPr>
-              <w:t xml:space="preserve">David </w:t>
-            </w:r>
-            <w:proofErr w:type="spellStart"/>
-            <w:r>
-              <w:rPr>
-                <w:rFonts w:ascii="Times New Roman" w:eastAsia="Times New Roman" w:hAnsi="Times New Roman" w:cs="Times New Roman"/>
-                <w:sz w:val="24"/>
-                <w:szCs w:val="24"/>
-              </w:rPr>
-              <w:t>Tamariz</w:t>
-            </w:r>
-            <w:proofErr w:type="spellEnd"/>
+              <w:t>David Tamariz</w:t>
+            </w:r>
           </w:p>
         </w:tc>
       </w:tr>
@@ -33994,18 +33930,8 @@
                 <w:sz w:val="24"/>
                 <w:szCs w:val="24"/>
               </w:rPr>
-              <w:t xml:space="preserve">David </w:t>
-            </w:r>
-            <w:proofErr w:type="spellStart"/>
-            <w:r>
-              <w:rPr>
-                <w:b/>
-                <w:sz w:val="24"/>
-                <w:szCs w:val="24"/>
-              </w:rPr>
-              <w:t>Tamariz</w:t>
-            </w:r>
-            <w:proofErr w:type="spellEnd"/>
+              <w:t>David Tamariz</w:t>
+            </w:r>
           </w:p>
         </w:tc>
       </w:tr>
@@ -42283,6 +42209,7 @@
     <w:lsdException w:name="HTML Sample" w:semiHidden="1" w:unhideWhenUsed="1"/>
     <w:lsdException w:name="HTML Typewriter" w:semiHidden="1" w:unhideWhenUsed="1"/>
     <w:lsdException w:name="HTML Variable" w:semiHidden="1" w:unhideWhenUsed="1"/>
+    <w:lsdException w:name="Normal Table" w:semiHidden="1" w:unhideWhenUsed="1"/>
     <w:lsdException w:name="annotation subject" w:semiHidden="1" w:unhideWhenUsed="1"/>
     <w:lsdException w:name="No List" w:semiHidden="1" w:unhideWhenUsed="1"/>
     <w:lsdException w:name="Outline List 1" w:semiHidden="1" w:unhideWhenUsed="1"/>
@@ -42325,8 +42252,11 @@
     <w:lsdException w:name="Table Contemporary" w:semiHidden="1" w:unhideWhenUsed="1"/>
     <w:lsdException w:name="Table Elegant" w:semiHidden="1" w:unhideWhenUsed="1"/>
     <w:lsdException w:name="Table Professional" w:semiHidden="1" w:unhideWhenUsed="1"/>
+    <w:lsdException w:name="Table Subtle 1" w:semiHidden="1" w:unhideWhenUsed="1"/>
     <w:lsdException w:name="Table Subtle 2" w:semiHidden="1" w:unhideWhenUsed="1"/>
     <w:lsdException w:name="Table Web 1" w:semiHidden="1" w:unhideWhenUsed="1"/>
+    <w:lsdException w:name="Table Web 2" w:semiHidden="1" w:unhideWhenUsed="1"/>
+    <w:lsdException w:name="Table Web 3" w:semiHidden="1" w:unhideWhenUsed="1"/>
     <w:lsdException w:name="Balloon Text" w:semiHidden="1" w:unhideWhenUsed="1"/>
     <w:lsdException w:name="Table Grid" w:uiPriority="39"/>
     <w:lsdException w:name="Table Theme" w:semiHidden="1" w:unhideWhenUsed="1"/>
@@ -42555,7 +42485,7 @@
     <w:name w:val="Normal"/>
     <w:qFormat/>
   </w:style>
-  <w:style w:type="paragraph" w:styleId="Ttulo1">
+  <w:style w:type="paragraph" w:styleId="Heading1">
     <w:name w:val="heading 1"/>
     <w:basedOn w:val="Normal"/>
     <w:next w:val="Normal"/>
@@ -42571,7 +42501,7 @@
       <w:szCs w:val="48"/>
     </w:rPr>
   </w:style>
-  <w:style w:type="paragraph" w:styleId="Ttulo2">
+  <w:style w:type="paragraph" w:styleId="Heading2">
     <w:name w:val="heading 2"/>
     <w:basedOn w:val="Normal"/>
     <w:next w:val="Normal"/>
@@ -42587,7 +42517,7 @@
       <w:szCs w:val="36"/>
     </w:rPr>
   </w:style>
-  <w:style w:type="paragraph" w:styleId="Ttulo3">
+  <w:style w:type="paragraph" w:styleId="Heading3">
     <w:name w:val="heading 3"/>
     <w:basedOn w:val="Normal"/>
     <w:next w:val="Normal"/>
@@ -42603,7 +42533,7 @@
       <w:szCs w:val="28"/>
     </w:rPr>
   </w:style>
-  <w:style w:type="paragraph" w:styleId="Ttulo4">
+  <w:style w:type="paragraph" w:styleId="Heading4">
     <w:name w:val="heading 4"/>
     <w:basedOn w:val="Normal"/>
     <w:next w:val="Normal"/>
@@ -42619,7 +42549,7 @@
       <w:szCs w:val="24"/>
     </w:rPr>
   </w:style>
-  <w:style w:type="paragraph" w:styleId="Ttulo5">
+  <w:style w:type="paragraph" w:styleId="Heading5">
     <w:name w:val="heading 5"/>
     <w:basedOn w:val="Normal"/>
     <w:next w:val="Normal"/>
@@ -42633,7 +42563,7 @@
       <w:b/>
     </w:rPr>
   </w:style>
-  <w:style w:type="paragraph" w:styleId="Ttulo6">
+  <w:style w:type="paragraph" w:styleId="Heading6">
     <w:name w:val="heading 6"/>
     <w:basedOn w:val="Normal"/>
     <w:next w:val="Normal"/>
@@ -42649,13 +42579,13 @@
       <w:szCs w:val="20"/>
     </w:rPr>
   </w:style>
-  <w:style w:type="character" w:default="1" w:styleId="Fuentedeprrafopredeter">
+  <w:style w:type="character" w:default="1" w:styleId="DefaultParagraphFont">
     <w:name w:val="Default Paragraph Font"/>
     <w:uiPriority w:val="1"/>
     <w:semiHidden/>
     <w:unhideWhenUsed/>
   </w:style>
-  <w:style w:type="table" w:default="1" w:styleId="Tablanormal">
+  <w:style w:type="table" w:default="1" w:styleId="TableNormal">
     <w:name w:val="Normal Table"/>
     <w:uiPriority w:val="99"/>
     <w:semiHidden/>
@@ -42670,13 +42600,13 @@
       </w:tblCellMar>
     </w:tblPr>
   </w:style>
-  <w:style w:type="numbering" w:default="1" w:styleId="Sinlista">
+  <w:style w:type="numbering" w:default="1" w:styleId="NoList">
     <w:name w:val="No List"/>
     <w:uiPriority w:val="99"/>
     <w:semiHidden/>
     <w:unhideWhenUsed/>
   </w:style>
-  <w:style w:type="paragraph" w:styleId="Ttulo">
+  <w:style w:type="paragraph" w:styleId="Title">
     <w:name w:val="Title"/>
     <w:basedOn w:val="Normal"/>
     <w:next w:val="Normal"/>
@@ -42691,7 +42621,7 @@
       <w:szCs w:val="72"/>
     </w:rPr>
   </w:style>
-  <w:style w:type="paragraph" w:styleId="Subttulo">
+  <w:style w:type="paragraph" w:styleId="Subtitle">
     <w:name w:val="Subtitle"/>
     <w:basedOn w:val="Normal"/>
     <w:next w:val="Normal"/>
@@ -42709,7 +42639,7 @@
     </w:rPr>
   </w:style>
   <w:style w:type="table" w:customStyle="1" w:styleId="a">
-    <w:basedOn w:val="Tablanormal"/>
+    <w:basedOn w:val="TableNormal"/>
     <w:tblPr>
       <w:tblStyleRowBandSize w:val="1"/>
       <w:tblStyleColBandSize w:val="1"/>
@@ -42722,7 +42652,7 @@
     </w:tblPr>
   </w:style>
   <w:style w:type="table" w:customStyle="1" w:styleId="a0">
-    <w:basedOn w:val="Tablanormal"/>
+    <w:basedOn w:val="TableNormal"/>
     <w:tblPr>
       <w:tblStyleRowBandSize w:val="1"/>
       <w:tblStyleColBandSize w:val="1"/>
@@ -42735,7 +42665,7 @@
     </w:tblPr>
   </w:style>
   <w:style w:type="table" w:customStyle="1" w:styleId="a1">
-    <w:basedOn w:val="Tablanormal"/>
+    <w:basedOn w:val="TableNormal"/>
     <w:pPr>
       <w:spacing w:after="0" w:line="240" w:lineRule="auto"/>
     </w:pPr>
@@ -42745,7 +42675,7 @@
     </w:tblPr>
   </w:style>
   <w:style w:type="table" w:customStyle="1" w:styleId="a2">
-    <w:basedOn w:val="Tablanormal"/>
+    <w:basedOn w:val="TableNormal"/>
     <w:pPr>
       <w:spacing w:after="0" w:line="240" w:lineRule="auto"/>
     </w:pPr>
@@ -42755,7 +42685,7 @@
     </w:tblPr>
   </w:style>
   <w:style w:type="table" w:customStyle="1" w:styleId="a3">
-    <w:basedOn w:val="Tablanormal"/>
+    <w:basedOn w:val="TableNormal"/>
     <w:pPr>
       <w:spacing w:after="0" w:line="240" w:lineRule="auto"/>
     </w:pPr>
@@ -42765,7 +42695,7 @@
     </w:tblPr>
   </w:style>
   <w:style w:type="table" w:customStyle="1" w:styleId="a4">
-    <w:basedOn w:val="Tablanormal"/>
+    <w:basedOn w:val="TableNormal"/>
     <w:pPr>
       <w:spacing w:after="0" w:line="240" w:lineRule="auto"/>
     </w:pPr>
@@ -42775,7 +42705,7 @@
     </w:tblPr>
   </w:style>
   <w:style w:type="table" w:customStyle="1" w:styleId="a5">
-    <w:basedOn w:val="Tablanormal"/>
+    <w:basedOn w:val="TableNormal"/>
     <w:tblPr>
       <w:tblStyleRowBandSize w:val="1"/>
       <w:tblStyleColBandSize w:val="1"/>
@@ -42788,7 +42718,7 @@
     </w:tblPr>
   </w:style>
   <w:style w:type="table" w:customStyle="1" w:styleId="a6">
-    <w:basedOn w:val="Tablanormal"/>
+    <w:basedOn w:val="TableNormal"/>
     <w:tblPr>
       <w:tblStyleRowBandSize w:val="1"/>
       <w:tblStyleColBandSize w:val="1"/>
@@ -42801,7 +42731,7 @@
     </w:tblPr>
   </w:style>
   <w:style w:type="table" w:customStyle="1" w:styleId="a7">
-    <w:basedOn w:val="Tablanormal"/>
+    <w:basedOn w:val="TableNormal"/>
     <w:tblPr>
       <w:tblStyleRowBandSize w:val="1"/>
       <w:tblStyleColBandSize w:val="1"/>
@@ -42814,7 +42744,7 @@
     </w:tblPr>
   </w:style>
   <w:style w:type="table" w:customStyle="1" w:styleId="a8">
-    <w:basedOn w:val="Tablanormal"/>
+    <w:basedOn w:val="TableNormal"/>
     <w:tblPr>
       <w:tblStyleRowBandSize w:val="1"/>
       <w:tblStyleColBandSize w:val="1"/>
@@ -42827,7 +42757,7 @@
     </w:tblPr>
   </w:style>
   <w:style w:type="table" w:customStyle="1" w:styleId="a9">
-    <w:basedOn w:val="Tablanormal"/>
+    <w:basedOn w:val="TableNormal"/>
     <w:tblPr>
       <w:tblStyleRowBandSize w:val="1"/>
       <w:tblStyleColBandSize w:val="1"/>
@@ -42840,7 +42770,7 @@
     </w:tblPr>
   </w:style>
   <w:style w:type="table" w:customStyle="1" w:styleId="aa">
-    <w:basedOn w:val="Tablanormal"/>
+    <w:basedOn w:val="TableNormal"/>
     <w:tblPr>
       <w:tblStyleRowBandSize w:val="1"/>
       <w:tblStyleColBandSize w:val="1"/>
@@ -42853,7 +42783,7 @@
     </w:tblPr>
   </w:style>
   <w:style w:type="table" w:customStyle="1" w:styleId="ab">
-    <w:basedOn w:val="Tablanormal"/>
+    <w:basedOn w:val="TableNormal"/>
     <w:tblPr>
       <w:tblStyleRowBandSize w:val="1"/>
       <w:tblStyleColBandSize w:val="1"/>
@@ -42866,7 +42796,7 @@
     </w:tblPr>
   </w:style>
   <w:style w:type="table" w:customStyle="1" w:styleId="ac">
-    <w:basedOn w:val="Tablanormal"/>
+    <w:basedOn w:val="TableNormal"/>
     <w:tblPr>
       <w:tblStyleRowBandSize w:val="1"/>
       <w:tblStyleColBandSize w:val="1"/>
@@ -42879,7 +42809,7 @@
     </w:tblPr>
   </w:style>
   <w:style w:type="table" w:customStyle="1" w:styleId="ad">
-    <w:basedOn w:val="Tablanormal"/>
+    <w:basedOn w:val="TableNormal"/>
     <w:tblPr>
       <w:tblStyleRowBandSize w:val="1"/>
       <w:tblStyleColBandSize w:val="1"/>
@@ -42892,7 +42822,7 @@
     </w:tblPr>
   </w:style>
   <w:style w:type="table" w:customStyle="1" w:styleId="ae">
-    <w:basedOn w:val="Tablanormal"/>
+    <w:basedOn w:val="TableNormal"/>
     <w:tblPr>
       <w:tblStyleRowBandSize w:val="1"/>
       <w:tblStyleColBandSize w:val="1"/>
@@ -42905,7 +42835,7 @@
     </w:tblPr>
   </w:style>
   <w:style w:type="table" w:customStyle="1" w:styleId="af">
-    <w:basedOn w:val="Tablanormal"/>
+    <w:basedOn w:val="TableNormal"/>
     <w:tblPr>
       <w:tblStyleRowBandSize w:val="1"/>
       <w:tblStyleColBandSize w:val="1"/>
@@ -42918,7 +42848,7 @@
     </w:tblPr>
   </w:style>
   <w:style w:type="table" w:customStyle="1" w:styleId="af0">
-    <w:basedOn w:val="Tablanormal"/>
+    <w:basedOn w:val="TableNormal"/>
     <w:tblPr>
       <w:tblStyleRowBandSize w:val="1"/>
       <w:tblStyleColBandSize w:val="1"/>
@@ -42931,7 +42861,7 @@
     </w:tblPr>
   </w:style>
   <w:style w:type="table" w:customStyle="1" w:styleId="af1">
-    <w:basedOn w:val="Tablanormal"/>
+    <w:basedOn w:val="TableNormal"/>
     <w:tblPr>
       <w:tblStyleRowBandSize w:val="1"/>
       <w:tblStyleColBandSize w:val="1"/>
@@ -42944,7 +42874,7 @@
     </w:tblPr>
   </w:style>
   <w:style w:type="table" w:customStyle="1" w:styleId="af2">
-    <w:basedOn w:val="Tablanormal"/>
+    <w:basedOn w:val="TableNormal"/>
     <w:tblPr>
       <w:tblStyleRowBandSize w:val="1"/>
       <w:tblStyleColBandSize w:val="1"/>
@@ -42957,7 +42887,7 @@
     </w:tblPr>
   </w:style>
   <w:style w:type="table" w:customStyle="1" w:styleId="af3">
-    <w:basedOn w:val="Tablanormal"/>
+    <w:basedOn w:val="TableNormal"/>
     <w:tblPr>
       <w:tblStyleRowBandSize w:val="1"/>
       <w:tblStyleColBandSize w:val="1"/>
@@ -42970,7 +42900,7 @@
     </w:tblPr>
   </w:style>
   <w:style w:type="table" w:customStyle="1" w:styleId="af4">
-    <w:basedOn w:val="Tablanormal"/>
+    <w:basedOn w:val="TableNormal"/>
     <w:tblPr>
       <w:tblStyleRowBandSize w:val="1"/>
       <w:tblStyleColBandSize w:val="1"/>
@@ -42983,7 +42913,7 @@
     </w:tblPr>
   </w:style>
   <w:style w:type="table" w:customStyle="1" w:styleId="af5">
-    <w:basedOn w:val="Tablanormal"/>
+    <w:basedOn w:val="TableNormal"/>
     <w:tblPr>
       <w:tblStyleRowBandSize w:val="1"/>
       <w:tblStyleColBandSize w:val="1"/>
@@ -42996,7 +42926,7 @@
     </w:tblPr>
   </w:style>
   <w:style w:type="table" w:customStyle="1" w:styleId="af6">
-    <w:basedOn w:val="Tablanormal"/>
+    <w:basedOn w:val="TableNormal"/>
     <w:tblPr>
       <w:tblStyleRowBandSize w:val="1"/>
       <w:tblStyleColBandSize w:val="1"/>
@@ -43009,7 +42939,7 @@
     </w:tblPr>
   </w:style>
   <w:style w:type="table" w:customStyle="1" w:styleId="af7">
-    <w:basedOn w:val="Tablanormal"/>
+    <w:basedOn w:val="TableNormal"/>
     <w:tblPr>
       <w:tblStyleRowBandSize w:val="1"/>
       <w:tblStyleColBandSize w:val="1"/>
@@ -43022,7 +42952,7 @@
     </w:tblPr>
   </w:style>
   <w:style w:type="table" w:customStyle="1" w:styleId="af8">
-    <w:basedOn w:val="Tablanormal"/>
+    <w:basedOn w:val="TableNormal"/>
     <w:tblPr>
       <w:tblStyleRowBandSize w:val="1"/>
       <w:tblStyleColBandSize w:val="1"/>
@@ -43035,7 +42965,7 @@
     </w:tblPr>
   </w:style>
   <w:style w:type="table" w:customStyle="1" w:styleId="af9">
-    <w:basedOn w:val="Tablanormal"/>
+    <w:basedOn w:val="TableNormal"/>
     <w:tblPr>
       <w:tblStyleRowBandSize w:val="1"/>
       <w:tblStyleColBandSize w:val="1"/>
@@ -43048,7 +42978,7 @@
     </w:tblPr>
   </w:style>
   <w:style w:type="table" w:customStyle="1" w:styleId="afa">
-    <w:basedOn w:val="Tablanormal"/>
+    <w:basedOn w:val="TableNormal"/>
     <w:tblPr>
       <w:tblStyleRowBandSize w:val="1"/>
       <w:tblStyleColBandSize w:val="1"/>
@@ -43061,7 +42991,7 @@
     </w:tblPr>
   </w:style>
   <w:style w:type="table" w:customStyle="1" w:styleId="afb">
-    <w:basedOn w:val="Tablanormal"/>
+    <w:basedOn w:val="TableNormal"/>
     <w:tblPr>
       <w:tblStyleRowBandSize w:val="1"/>
       <w:tblStyleColBandSize w:val="1"/>
@@ -43074,7 +43004,7 @@
     </w:tblPr>
   </w:style>
   <w:style w:type="table" w:customStyle="1" w:styleId="afc">
-    <w:basedOn w:val="Tablanormal"/>
+    <w:basedOn w:val="TableNormal"/>
     <w:tblPr>
       <w:tblStyleRowBandSize w:val="1"/>
       <w:tblStyleColBandSize w:val="1"/>
@@ -43087,7 +43017,7 @@
     </w:tblPr>
   </w:style>
   <w:style w:type="table" w:customStyle="1" w:styleId="afd">
-    <w:basedOn w:val="Tablanormal"/>
+    <w:basedOn w:val="TableNormal"/>
     <w:tblPr>
       <w:tblStyleRowBandSize w:val="1"/>
       <w:tblStyleColBandSize w:val="1"/>
@@ -43100,7 +43030,7 @@
     </w:tblPr>
   </w:style>
   <w:style w:type="table" w:customStyle="1" w:styleId="afe">
-    <w:basedOn w:val="Tablanormal"/>
+    <w:basedOn w:val="TableNormal"/>
     <w:tblPr>
       <w:tblStyleRowBandSize w:val="1"/>
       <w:tblStyleColBandSize w:val="1"/>
@@ -43113,7 +43043,7 @@
     </w:tblPr>
   </w:style>
   <w:style w:type="table" w:customStyle="1" w:styleId="aff">
-    <w:basedOn w:val="Tablanormal"/>
+    <w:basedOn w:val="TableNormal"/>
     <w:tblPr>
       <w:tblStyleRowBandSize w:val="1"/>
       <w:tblStyleColBandSize w:val="1"/>
@@ -43126,7 +43056,7 @@
     </w:tblPr>
   </w:style>
   <w:style w:type="table" w:customStyle="1" w:styleId="aff0">
-    <w:basedOn w:val="Tablanormal"/>
+    <w:basedOn w:val="TableNormal"/>
     <w:tblPr>
       <w:tblStyleRowBandSize w:val="1"/>
       <w:tblStyleColBandSize w:val="1"/>
@@ -43139,7 +43069,7 @@
     </w:tblPr>
   </w:style>
   <w:style w:type="table" w:customStyle="1" w:styleId="aff1">
-    <w:basedOn w:val="Tablanormal"/>
+    <w:basedOn w:val="TableNormal"/>
     <w:tblPr>
       <w:tblStyleRowBandSize w:val="1"/>
       <w:tblStyleColBandSize w:val="1"/>
@@ -43152,7 +43082,7 @@
     </w:tblPr>
   </w:style>
   <w:style w:type="table" w:customStyle="1" w:styleId="aff2">
-    <w:basedOn w:val="Tablanormal"/>
+    <w:basedOn w:val="TableNormal"/>
     <w:tblPr>
       <w:tblStyleRowBandSize w:val="1"/>
       <w:tblStyleColBandSize w:val="1"/>
@@ -43165,7 +43095,7 @@
     </w:tblPr>
   </w:style>
   <w:style w:type="table" w:customStyle="1" w:styleId="aff3">
-    <w:basedOn w:val="Tablanormal"/>
+    <w:basedOn w:val="TableNormal"/>
     <w:tblPr>
       <w:tblStyleRowBandSize w:val="1"/>
       <w:tblStyleColBandSize w:val="1"/>
@@ -43178,7 +43108,7 @@
     </w:tblPr>
   </w:style>
   <w:style w:type="table" w:customStyle="1" w:styleId="aff4">
-    <w:basedOn w:val="Tablanormal"/>
+    <w:basedOn w:val="TableNormal"/>
     <w:tblPr>
       <w:tblStyleRowBandSize w:val="1"/>
       <w:tblStyleColBandSize w:val="1"/>
@@ -43191,7 +43121,7 @@
     </w:tblPr>
   </w:style>
   <w:style w:type="table" w:customStyle="1" w:styleId="aff5">
-    <w:basedOn w:val="Tablanormal"/>
+    <w:basedOn w:val="TableNormal"/>
     <w:tblPr>
       <w:tblStyleRowBandSize w:val="1"/>
       <w:tblStyleColBandSize w:val="1"/>
@@ -43204,7 +43134,7 @@
     </w:tblPr>
   </w:style>
   <w:style w:type="table" w:customStyle="1" w:styleId="aff6">
-    <w:basedOn w:val="Tablanormal"/>
+    <w:basedOn w:val="TableNormal"/>
     <w:tblPr>
       <w:tblStyleRowBandSize w:val="1"/>
       <w:tblStyleColBandSize w:val="1"/>

</xml_diff>